<commit_message>
updated model & examples
</commit_message>
<xml_diff>
--- a/data_raw/Hair_Parra_CV_English.docx
+++ b/data_raw/Hair_Parra_CV_English.docx
@@ -19,33 +19,7 @@
           <w:sz w:val="52"/>
           <w:lang w:val="es-419"/>
         </w:rPr>
-        <w:t>Hair Alb</w:t>
-      </w:r>
-      <w:r>
-        <w:rPr>
-          <w:rFonts w:asciiTheme="minorHAnsi" w:hAnsiTheme="minorHAnsi" w:cstheme="minorHAnsi"/>
-          <w:sz w:val="52"/>
-          <w:lang w:val="es-419"/>
-        </w:rPr>
-        <w:tab/>
-      </w:r>
-      <w:proofErr w:type="spellStart"/>
-      <w:r>
-        <w:rPr>
-          <w:rFonts w:asciiTheme="minorHAnsi" w:hAnsiTheme="minorHAnsi" w:cstheme="minorHAnsi"/>
-          <w:sz w:val="52"/>
-          <w:lang w:val="es-419"/>
-        </w:rPr>
-        <w:t>eiro</w:t>
-      </w:r>
-      <w:proofErr w:type="spellEnd"/>
-      <w:r>
-        <w:rPr>
-          <w:rFonts w:asciiTheme="minorHAnsi" w:hAnsiTheme="minorHAnsi" w:cstheme="minorHAnsi"/>
-          <w:sz w:val="52"/>
-          <w:lang w:val="es-419"/>
-        </w:rPr>
-        <w:t xml:space="preserve"> Parra Barrera</w:t>
+        <w:t>Hair Albeiro Parra Barrera</w:t>
       </w:r>
     </w:p>
     <w:tbl>
@@ -176,7 +150,6 @@
                 <w:lang w:val="fr-CA"/>
               </w:rPr>
             </w:pPr>
-            <w:proofErr w:type="gramStart"/>
             <w:r>
               <w:rPr>
                 <w:rFonts w:asciiTheme="minorHAnsi" w:hAnsiTheme="minorHAnsi" w:cstheme="minorHAnsi"/>
@@ -184,17 +157,7 @@
                 <w:szCs w:val="22"/>
                 <w:lang w:val="fr-CA"/>
               </w:rPr>
-              <w:t>Email</w:t>
-            </w:r>
-            <w:proofErr w:type="gramEnd"/>
-            <w:r>
-              <w:rPr>
-                <w:rFonts w:asciiTheme="minorHAnsi" w:hAnsiTheme="minorHAnsi" w:cstheme="minorHAnsi"/>
-                <w:sz w:val="20"/>
-                <w:szCs w:val="22"/>
-                <w:lang w:val="fr-CA"/>
-              </w:rPr>
-              <w:t xml:space="preserve">: </w:t>
+              <w:t xml:space="preserve">Email: </w:t>
             </w:r>
             <w:hyperlink r:id="rId8" w:history="1">
               <w:r>
@@ -838,7 +801,6 @@
               <w:t xml:space="preserve"> </w:t>
             </w:r>
             <w:proofErr w:type="spellStart"/>
-            <w:proofErr w:type="gramStart"/>
             <w:r>
               <w:rPr>
                 <w:rFonts w:asciiTheme="minorHAnsi" w:hAnsiTheme="minorHAnsi" w:cstheme="minorHAnsi"/>
@@ -858,18 +820,7 @@
                 <w:sz w:val="21"/>
                 <w:lang w:val="en-CA"/>
               </w:rPr>
-              <w:t xml:space="preserve"> :</w:t>
-            </w:r>
-            <w:proofErr w:type="gramEnd"/>
-            <w:r>
-              <w:rPr>
-                <w:rFonts w:asciiTheme="minorHAnsi" w:hAnsiTheme="minorHAnsi" w:cstheme="minorHAnsi"/>
-                <w:b/>
-                <w:i/>
-                <w:sz w:val="21"/>
-                <w:lang w:val="en-CA"/>
-              </w:rPr>
-              <w:t xml:space="preserve"> </w:t>
+              <w:t xml:space="preserve"> : </w:t>
             </w:r>
             <w:r>
               <w:rPr>
@@ -1181,25 +1132,7 @@
                 <w:sz w:val="21"/>
                 <w:lang w:val="en-CA"/>
               </w:rPr>
-              <w:t xml:space="preserve">- Tutored Calculus </w:t>
-            </w:r>
-            <w:proofErr w:type="gramStart"/>
-            <w:r>
-              <w:rPr>
-                <w:rFonts w:asciiTheme="minorHAnsi" w:hAnsiTheme="minorHAnsi" w:cstheme="minorHAnsi"/>
-                <w:sz w:val="21"/>
-                <w:lang w:val="en-CA"/>
-              </w:rPr>
-              <w:t>I,II</w:t>
-            </w:r>
-            <w:proofErr w:type="gramEnd"/>
-            <w:r>
-              <w:rPr>
-                <w:rFonts w:asciiTheme="minorHAnsi" w:hAnsiTheme="minorHAnsi" w:cstheme="minorHAnsi"/>
-                <w:sz w:val="21"/>
-                <w:lang w:val="en-CA"/>
-              </w:rPr>
-              <w:t>,III, Linear Algebra,</w:t>
+              <w:t>- Tutored Calculus I,II,III, Linear Algebra,</w:t>
             </w:r>
             <w:r>
               <w:rPr>
@@ -1295,7 +1228,6 @@
                 <w:rFonts w:asciiTheme="minorHAnsi" w:hAnsiTheme="minorHAnsi" w:cstheme="minorHAnsi"/>
                 <w:b/>
                 <w:sz w:val="21"/>
-                <w:lang w:val="en-CA"/>
               </w:rPr>
             </w:pPr>
           </w:p>
@@ -1726,7 +1658,7 @@
                 <w:sz w:val="21"/>
                 <w:lang w:val="en-CA"/>
               </w:rPr>
-              <w:t>Natural Language Processing,</w:t>
+              <w:t>Natural Language Processing</w:t>
             </w:r>
             <w:r>
               <w:rPr>
@@ -1899,23 +1831,7 @@
                 <w:rFonts w:ascii="Calibri" w:hAnsi="Calibri" w:cs="Calibri"/>
                 <w:sz w:val="21"/>
               </w:rPr>
-              <w:t xml:space="preserve">Calculus I, II, </w:t>
-            </w:r>
-            <w:proofErr w:type="gramStart"/>
-            <w:r>
-              <w:rPr>
-                <w:rFonts w:ascii="Calibri" w:hAnsi="Calibri" w:cs="Calibri"/>
-                <w:sz w:val="21"/>
-              </w:rPr>
-              <w:t>III;  Linear</w:t>
-            </w:r>
-            <w:proofErr w:type="gramEnd"/>
-            <w:r>
-              <w:rPr>
-                <w:rFonts w:ascii="Calibri" w:hAnsi="Calibri" w:cs="Calibri"/>
-                <w:sz w:val="21"/>
-              </w:rPr>
-              <w:t xml:space="preserve"> Algebra &amp; Geometry; </w:t>
+              <w:t xml:space="preserve">Calculus I, II, III;  Linear Algebra &amp; Geometry; </w:t>
             </w:r>
             <w:proofErr w:type="spellStart"/>
             <w:r>
@@ -2260,7 +2176,6 @@
                 <w:szCs w:val="22"/>
               </w:rPr>
             </w:pPr>
-            <w:proofErr w:type="gramStart"/>
             <w:r>
               <w:rPr>
                 <w:rFonts w:ascii="Calibri" w:hAnsi="Calibri" w:cs="Calibri"/>
@@ -2268,17 +2183,7 @@
                 <w:sz w:val="21"/>
                 <w:szCs w:val="22"/>
               </w:rPr>
-              <w:t>Montreal ,</w:t>
-            </w:r>
-            <w:proofErr w:type="gramEnd"/>
-            <w:r>
-              <w:rPr>
-                <w:rFonts w:ascii="Calibri" w:hAnsi="Calibri" w:cs="Calibri"/>
-                <w:i w:val="0"/>
-                <w:sz w:val="21"/>
-                <w:szCs w:val="22"/>
-              </w:rPr>
-              <w:t xml:space="preserve"> QC  </w:t>
+              <w:t xml:space="preserve">Montreal , QC  </w:t>
             </w:r>
           </w:p>
         </w:tc>
@@ -2348,25 +2253,7 @@
                 <w:sz w:val="21"/>
                 <w:lang w:val="en-CA"/>
               </w:rPr>
-              <w:t xml:space="preserve">DCS / D.E.C. Languages and </w:t>
-            </w:r>
-            <w:proofErr w:type="gramStart"/>
-            <w:r>
-              <w:rPr>
-                <w:rFonts w:asciiTheme="minorHAnsi" w:hAnsiTheme="minorHAnsi" w:cstheme="minorHAnsi"/>
-                <w:sz w:val="21"/>
-                <w:lang w:val="en-CA"/>
-              </w:rPr>
-              <w:t>Cultures ,</w:t>
-            </w:r>
-            <w:proofErr w:type="gramEnd"/>
-            <w:r>
-              <w:rPr>
-                <w:rFonts w:asciiTheme="minorHAnsi" w:hAnsiTheme="minorHAnsi" w:cstheme="minorHAnsi"/>
-                <w:sz w:val="21"/>
-                <w:lang w:val="en-CA"/>
-              </w:rPr>
-              <w:t xml:space="preserve"> </w:t>
+              <w:t xml:space="preserve">DCS / D.E.C. Languages and Cultures , </w:t>
             </w:r>
             <w:r>
               <w:rPr>
@@ -2474,16 +2361,7 @@
                 <w:b/>
                 <w:sz w:val="21"/>
               </w:rPr>
-              <w:t xml:space="preserve">Programming </w:t>
-            </w:r>
-            <w:proofErr w:type="gramStart"/>
-            <w:r>
-              <w:rPr>
-                <w:rFonts w:ascii="Calibri" w:hAnsi="Calibri" w:cs="Calibri"/>
-                <w:b/>
-                <w:sz w:val="21"/>
-              </w:rPr>
-              <w:t xml:space="preserve">Languages </w:t>
+              <w:t xml:space="preserve">Programming Languages </w:t>
             </w:r>
             <w:r>
               <w:rPr>
@@ -2501,7 +2379,6 @@
               </w:rPr>
               <w:t>Technologies</w:t>
             </w:r>
-            <w:proofErr w:type="gramEnd"/>
             <w:r>
               <w:rPr>
                 <w:rFonts w:ascii="Calibri" w:hAnsi="Calibri" w:cs="Calibri"/>
@@ -2991,15 +2868,7 @@
                 <w:rFonts w:ascii="Calibri" w:hAnsi="Calibri" w:cs="Calibri"/>
                 <w:sz w:val="21"/>
               </w:rPr>
-              <w:t xml:space="preserve"> C++ (Elementary</w:t>
-            </w:r>
-            <w:proofErr w:type="gramStart"/>
-            <w:r>
-              <w:rPr>
-                <w:rFonts w:ascii="Calibri" w:hAnsi="Calibri" w:cs="Calibri"/>
-                <w:sz w:val="21"/>
-              </w:rPr>
-              <w:t>),</w:t>
+              <w:t xml:space="preserve"> C++ (Elementary),</w:t>
             </w:r>
             <w:r>
               <w:rPr>
@@ -3015,7 +2884,6 @@
               </w:rPr>
               <w:t xml:space="preserve"> HTML</w:t>
             </w:r>
-            <w:proofErr w:type="gramEnd"/>
             <w:r>
               <w:rPr>
                 <w:rFonts w:ascii="Calibri" w:hAnsi="Calibri" w:cs="Calibri"/>
@@ -3146,33 +3014,15 @@
                 <w:b/>
                 <w:sz w:val="21"/>
               </w:rPr>
-              <w:t xml:space="preserve"> </w:t>
-            </w:r>
-            <w:proofErr w:type="gramStart"/>
-            <w:r>
-              <w:rPr>
-                <w:rFonts w:ascii="Calibri" w:hAnsi="Calibri" w:cs="Calibri"/>
-                <w:b/>
-                <w:sz w:val="21"/>
-              </w:rPr>
-              <w:t xml:space="preserve">communication </w:t>
-            </w:r>
-            <w:r>
-              <w:rPr>
-                <w:rFonts w:ascii="Calibri" w:hAnsi="Calibri" w:cs="Calibri"/>
-                <w:b/>
-                <w:sz w:val="21"/>
-              </w:rPr>
-              <w:t>,</w:t>
-            </w:r>
-            <w:proofErr w:type="gramEnd"/>
-            <w:r>
-              <w:rPr>
-                <w:rFonts w:ascii="Calibri" w:hAnsi="Calibri" w:cs="Calibri"/>
-                <w:b/>
-                <w:sz w:val="21"/>
-              </w:rPr>
-              <w:t xml:space="preserve"> </w:t>
+              <w:t xml:space="preserve"> communication </w:t>
+            </w:r>
+            <w:r>
+              <w:rPr>
+                <w:rFonts w:ascii="Calibri" w:hAnsi="Calibri" w:cs="Calibri"/>
+                <w:b/>
+                <w:sz w:val="21"/>
+              </w:rPr>
+              <w:t xml:space="preserve">, </w:t>
             </w:r>
             <w:r>
               <w:rPr>
@@ -3279,7 +3129,6 @@
               </w:rPr>
               <w:t xml:space="preserve"> (Native), </w:t>
             </w:r>
-            <w:proofErr w:type="gramStart"/>
             <w:r>
               <w:rPr>
                 <w:rFonts w:ascii="Calibri" w:hAnsi="Calibri" w:cs="Calibri"/>
@@ -3293,15 +3142,7 @@
                 <w:rFonts w:ascii="Calibri" w:hAnsi="Calibri" w:cs="Calibri"/>
                 <w:sz w:val="21"/>
               </w:rPr>
-              <w:t xml:space="preserve">  (</w:t>
-            </w:r>
-            <w:proofErr w:type="gramEnd"/>
-            <w:r>
-              <w:rPr>
-                <w:rFonts w:ascii="Calibri" w:hAnsi="Calibri" w:cs="Calibri"/>
-                <w:sz w:val="21"/>
-              </w:rPr>
-              <w:t xml:space="preserve">Bilingual), </w:t>
+              <w:t xml:space="preserve">  (Bilingual), </w:t>
             </w:r>
             <w:r>
               <w:rPr>
@@ -3830,6 +3671,15 @@
                 <w:t>https://jaiparraml.com</w:t>
               </w:r>
             </w:hyperlink>
+            <w:r>
+              <w:rPr>
+                <w:rStyle w:val="Hyperlink"/>
+                <w:sz w:val="20"/>
+                <w:szCs w:val="22"/>
+                <w:lang w:val="en-CA"/>
+              </w:rPr>
+              <w:t>/</w:t>
+            </w:r>
           </w:p>
           <w:p>
             <w:pPr>

</xml_diff>